<commit_message>
working on CFD notes
</commit_message>
<xml_diff>
--- a/src/cfdNotes.docx
+++ b/src/cfdNotes.docx
@@ -1789,9 +1789,22 @@
     </w:p>
     <w:p>
       <w:pPr>
+        <w:rPr>
+          <w:rFonts w:asciiTheme="majorHAnsi" w:eastAsiaTheme="majorEastAsia" w:hAnsiTheme="majorHAnsi" w:cstheme="majorBidi"/>
+          <w:sz w:val="32"/>
+          <w:szCs w:val="32"/>
+        </w:rPr>
+      </w:pPr>
+      <w:r>
+        <w:br w:type="page"/>
+      </w:r>
+    </w:p>
+    <w:p>
+      <w:pPr>
         <w:pStyle w:val="Heading1"/>
       </w:pPr>
       <w:r>
+        <w:lastRenderedPageBreak/>
         <w:t>Relating pressure and density</w:t>
       </w:r>
     </w:p>
@@ -2116,7 +2129,6 @@
     </w:p>
     <w:p>
       <w:r>
-        <w:lastRenderedPageBreak/>
         <w:t xml:space="preserve">A pressure </w:t>
       </w:r>
       <w:proofErr w:type="gramStart"/>
@@ -2204,10 +2216,11 @@
         <w:lastRenderedPageBreak/>
         <w:t>Bernoulli</w:t>
       </w:r>
-    </w:p>
-    <w:p>
       <w:r>
-        <w:t>From momentum conservation</w:t>
+        <w:t xml:space="preserve"> f</w:t>
+      </w:r>
+      <w:r>
+        <w:t>rom momentum conservation</w:t>
       </w:r>
     </w:p>
     <w:p>
@@ -3084,7 +3097,13 @@
         <w:t>Assume 1D</w:t>
       </w:r>
       <w:r>
-        <w:t xml:space="preserve"> (this may force incompressibility)</w:t>
+        <w:t xml:space="preserve"> (this may </w:t>
+      </w:r>
+      <w:r>
+        <w:t>imply</w:t>
+      </w:r>
+      <w:r>
+        <w:t xml:space="preserve"> incompressibility)</w:t>
       </w:r>
     </w:p>
     <w:p>
@@ -3115,13 +3134,7 @@
                 <w:rPr>
                   <w:rFonts w:ascii="Cambria Math" w:hAnsi="Cambria Math"/>
                 </w:rPr>
-                <m:t>d</m:t>
-              </m:r>
-              <m:r>
-                <w:rPr>
-                  <w:rFonts w:ascii="Cambria Math" w:hAnsi="Cambria Math"/>
-                </w:rPr>
-                <m:t>u</m:t>
+                <m:t>du</m:t>
               </m:r>
             </m:num>
             <m:den>
@@ -3129,13 +3142,7 @@
                 <w:rPr>
                   <w:rFonts w:ascii="Cambria Math" w:hAnsi="Cambria Math"/>
                 </w:rPr>
-                <m:t>d</m:t>
-              </m:r>
-              <m:r>
-                <w:rPr>
-                  <w:rFonts w:ascii="Cambria Math" w:hAnsi="Cambria Math"/>
-                </w:rPr>
-                <m:t>x</m:t>
+                <m:t>dx</m:t>
               </m:r>
             </m:den>
           </m:f>
@@ -3143,13 +3150,7 @@
             <w:rPr>
               <w:rFonts w:ascii="Cambria Math" w:hAnsi="Cambria Math"/>
             </w:rPr>
-            <m:t>+</m:t>
-          </m:r>
-          <m:r>
-            <w:rPr>
-              <w:rFonts w:ascii="Cambria Math" w:hAnsi="Cambria Math"/>
-            </w:rPr>
-            <m:t>u</m:t>
+            <m:t>+u</m:t>
           </m:r>
           <m:f>
             <m:fPr>
@@ -3165,13 +3166,7 @@
                 <w:rPr>
                   <w:rFonts w:ascii="Cambria Math" w:hAnsi="Cambria Math"/>
                 </w:rPr>
-                <m:t>d</m:t>
-              </m:r>
-              <m:r>
-                <w:rPr>
-                  <w:rFonts w:ascii="Cambria Math" w:hAnsi="Cambria Math"/>
-                </w:rPr>
-                <m:t>U</m:t>
+                <m:t>dU</m:t>
               </m:r>
             </m:num>
             <m:den>
@@ -3179,13 +3174,7 @@
                 <w:rPr>
                   <w:rFonts w:ascii="Cambria Math" w:hAnsi="Cambria Math"/>
                 </w:rPr>
-                <m:t>d</m:t>
-              </m:r>
-              <m:r>
-                <w:rPr>
-                  <w:rFonts w:ascii="Cambria Math" w:hAnsi="Cambria Math"/>
-                </w:rPr>
-                <m:t>x</m:t>
+                <m:t>dx</m:t>
               </m:r>
             </m:den>
           </m:f>
@@ -3209,13 +3198,7 @@
                 <w:rPr>
                   <w:rFonts w:ascii="Cambria Math" w:hAnsi="Cambria Math"/>
                 </w:rPr>
-                <m:t>d</m:t>
-              </m:r>
-              <m:r>
-                <w:rPr>
-                  <w:rFonts w:ascii="Cambria Math" w:hAnsi="Cambria Math"/>
-                </w:rPr>
-                <m:t>p</m:t>
+                <m:t>dp</m:t>
               </m:r>
             </m:num>
             <m:den>
@@ -3223,13 +3206,7 @@
                 <w:rPr>
                   <w:rFonts w:ascii="Cambria Math" w:hAnsi="Cambria Math"/>
                 </w:rPr>
-                <m:t>d</m:t>
-              </m:r>
-              <m:r>
-                <w:rPr>
-                  <w:rFonts w:ascii="Cambria Math" w:hAnsi="Cambria Math"/>
-                </w:rPr>
-                <m:t>x</m:t>
+                <m:t>dx</m:t>
               </m:r>
             </m:den>
           </m:f>
@@ -3283,13 +3260,7 @@
                       <w:rPr>
                         <w:rFonts w:ascii="Cambria Math" w:hAnsi="Cambria Math"/>
                       </w:rPr>
-                      <m:t>d</m:t>
-                    </m:r>
-                    <m:r>
-                      <w:rPr>
-                        <w:rFonts w:ascii="Cambria Math" w:hAnsi="Cambria Math"/>
-                      </w:rPr>
-                      <m:t>ρ</m:t>
+                      <m:t>dρ</m:t>
                     </m:r>
                   </m:num>
                   <m:den>
@@ -3297,13 +3268,7 @@
                       <w:rPr>
                         <w:rFonts w:ascii="Cambria Math" w:hAnsi="Cambria Math"/>
                       </w:rPr>
-                      <m:t>d</m:t>
-                    </m:r>
-                    <m:r>
-                      <w:rPr>
-                        <w:rFonts w:ascii="Cambria Math" w:hAnsi="Cambria Math"/>
-                      </w:rPr>
-                      <m:t>t</m:t>
+                      <m:t>dt</m:t>
                     </m:r>
                   </m:den>
                 </m:f>
@@ -3388,6 +3353,11 @@
         </w:tc>
       </w:tr>
     </w:tbl>
+    <w:p>
+      <w:pPr>
+        <w:pStyle w:val="NoSpacing"/>
+      </w:pPr>
+    </w:p>
     <w:p>
       <w:pPr>
         <w:pStyle w:val="NoSpacing"/>
@@ -3494,13 +3464,7 @@
           <w:rPr>
             <w:rFonts w:ascii="Cambria Math" w:hAnsi="Cambria Math"/>
           </w:rPr>
-          <m:t>U</m:t>
-        </m:r>
-        <m:r>
-          <w:rPr>
-            <w:rFonts w:ascii="Cambria Math" w:hAnsi="Cambria Math"/>
-          </w:rPr>
-          <m:t>=ρu</m:t>
+          <m:t>U=ρu</m:t>
         </m:r>
       </m:oMath>
     </w:p>
@@ -3900,13 +3864,7 @@
             <w:rPr>
               <w:rFonts w:ascii="Cambria Math" w:hAnsi="Cambria Math"/>
             </w:rPr>
-            <m:t>=</m:t>
-          </m:r>
-          <m:r>
-            <w:rPr>
-              <w:rFonts w:ascii="Cambria Math" w:hAnsi="Cambria Math"/>
-            </w:rPr>
-            <m:t>u</m:t>
+            <m:t>=u</m:t>
           </m:r>
           <m:f>
             <m:fPr>
@@ -4026,13 +3984,7 @@
             <w:rPr>
               <w:rFonts w:ascii="Cambria Math" w:hAnsi="Cambria Math"/>
             </w:rPr>
-            <m:t>=</m:t>
-          </m:r>
-          <m:r>
-            <w:rPr>
-              <w:rFonts w:ascii="Cambria Math" w:hAnsi="Cambria Math"/>
-            </w:rPr>
-            <m:t>ρ</m:t>
+            <m:t>=ρ</m:t>
           </m:r>
           <m:f>
             <m:fPr>
@@ -4433,35 +4385,10 @@
     </w:p>
     <w:p>
       <w:pPr>
-        <w:rPr>
-          <w:b/>
-          <w:bCs/>
-        </w:rPr>
-      </w:pPr>
-    </w:p>
-    <w:p>
-      <w:pPr>
-        <w:rPr>
-          <w:b/>
-          <w:bCs/>
-        </w:rPr>
-      </w:pPr>
-    </w:p>
-    <w:p>
-      <w:pPr>
-        <w:rPr>
-          <w:b/>
-          <w:bCs/>
-        </w:rPr>
-      </w:pPr>
-    </w:p>
-    <w:p/>
-    <w:p/>
-    <w:p>
-      <w:pPr>
         <w:pStyle w:val="Heading1"/>
       </w:pPr>
       <w:r>
+        <w:lastRenderedPageBreak/>
         <w:t>Characteristic-based split</w:t>
       </w:r>
       <w:r>
@@ -5751,15 +5678,6 @@
       <w:r>
         <w:t>terms</w:t>
       </w:r>
-    </w:p>
-    <w:p>
-      <w:pPr>
-        <w:pStyle w:val="NoSpacing"/>
-        <w:rPr>
-          <w:b/>
-          <w:bCs/>
-        </w:rPr>
-      </w:pPr>
     </w:p>
     <w:tbl>
       <w:tblPr>
@@ -8376,8 +8294,6 @@
         <w:pStyle w:val="NoSpacing"/>
       </w:pPr>
     </w:p>
-    <w:p/>
-    <w:p/>
     <w:p>
       <w:pPr>
         <w:pStyle w:val="NoSpacing"/>
@@ -12200,9 +12116,6 @@
           <w:rFonts w:eastAsiaTheme="minorEastAsia"/>
         </w:rPr>
       </w:pPr>
-      <w:r>
-        <w:t xml:space="preserve">This is hairy AF. </w:t>
-      </w:r>
       <m:oMath>
         <m:r>
           <m:rPr>
@@ -12247,7 +12160,19 @@
         <w:rPr>
           <w:rFonts w:eastAsiaTheme="minorEastAsia"/>
         </w:rPr>
-        <w:t xml:space="preserve"> are dependent on each other.</w:t>
+        <w:t xml:space="preserve"> </w:t>
+      </w:r>
+      <w:r>
+        <w:rPr>
+          <w:rFonts w:eastAsiaTheme="minorEastAsia"/>
+        </w:rPr>
+        <w:t>are not in</w:t>
+      </w:r>
+      <w:r>
+        <w:rPr>
+          <w:rFonts w:eastAsiaTheme="minorEastAsia"/>
+        </w:rPr>
+        <w:t>dependent.</w:t>
       </w:r>
       <w:r>
         <w:rPr>
@@ -12313,6 +12238,12 @@
           <m:t>p</m:t>
         </m:r>
       </m:oMath>
+      <w:r>
+        <w:rPr>
+          <w:rFonts w:eastAsiaTheme="minorEastAsia"/>
+        </w:rPr>
+        <w:t xml:space="preserve"> is enforced</w:t>
+      </w:r>
       <w:r>
         <w:rPr>
           <w:rFonts w:eastAsiaTheme="minorEastAsia"/>
@@ -13282,7 +13213,25 @@
         <w:rPr>
           <w:rFonts w:eastAsiaTheme="minorEastAsia"/>
         </w:rPr>
-        <w:t xml:space="preserve"> Equation 3.67. </w:t>
+        <w:t xml:space="preserve"> Equation 3.</w:t>
+      </w:r>
+      <w:r>
+        <w:rPr>
+          <w:rFonts w:eastAsiaTheme="minorEastAsia"/>
+        </w:rPr>
+        <w:t>5</w:t>
+      </w:r>
+      <w:r>
+        <w:rPr>
+          <w:rFonts w:eastAsiaTheme="minorEastAsia"/>
+        </w:rPr>
+        <w:t xml:space="preserve">7. </w:t>
+      </w:r>
+      <w:r>
+        <w:rPr>
+          <w:rFonts w:eastAsiaTheme="minorEastAsia"/>
+        </w:rPr>
+        <w:t>Integration by parts is used to weaken the shape function derivative requirements.</w:t>
       </w:r>
     </w:p>
     <w:p>
@@ -14598,6 +14547,13 @@
           </m:d>
         </m:oMath>
       </m:oMathPara>
+    </w:p>
+    <w:p>
+      <w:pPr>
+        <w:rPr>
+          <w:rFonts w:eastAsiaTheme="minorEastAsia"/>
+        </w:rPr>
+      </w:pPr>
     </w:p>
     <w:p>
       <w:pPr>

</xml_diff>